<commit_message>
Added more to livrabil.
</commit_message>
<xml_diff>
--- a/1_SRD/Examples/BomberMan[POO-Pr].docx
+++ b/1_SRD/Examples/BomberMan[POO-Pr].docx
@@ -289,7 +289,71 @@
           <w:sz w:val="36"/>
           <w:szCs w:val="36"/>
         </w:rPr>
-        <w:t>[ Descriere despre joc ]</w:t>
+        <w:t xml:space="preserve">Programul are ca scop realizarea unui joc de tip Bomberman </w:t>
+      </w:r>
+      <w:r>
+        <w:rPr>
+          <w:rFonts w:ascii="Garamond" w:hAnsi="Garamond" w:cs="Arial"/>
+          <w:sz w:val="36"/>
+          <w:szCs w:val="36"/>
+        </w:rPr>
+        <w:t>î</w:t>
+      </w:r>
+      <w:r>
+        <w:rPr>
+          <w:rFonts w:ascii="Garamond" w:hAnsi="Garamond" w:cs="Arial"/>
+          <w:sz w:val="36"/>
+          <w:szCs w:val="36"/>
+        </w:rPr>
+        <w:t>ntr-un mod intuitiv</w:t>
+      </w:r>
+      <w:r>
+        <w:rPr>
+          <w:rFonts w:ascii="Garamond" w:hAnsi="Garamond" w:cs="Arial"/>
+          <w:sz w:val="36"/>
+          <w:szCs w:val="36"/>
+        </w:rPr>
+        <w:t xml:space="preserve"> s</w:t>
+      </w:r>
+      <w:r>
+        <w:rPr>
+          <w:rFonts w:ascii="Garamond" w:hAnsi="Garamond" w:cs="Arial"/>
+          <w:sz w:val="36"/>
+          <w:szCs w:val="36"/>
+        </w:rPr>
+        <w:t>i</w:t>
+      </w:r>
+      <w:r>
+        <w:rPr>
+          <w:rFonts w:ascii="Garamond" w:hAnsi="Garamond" w:cs="Arial"/>
+          <w:sz w:val="36"/>
+          <w:szCs w:val="36"/>
+        </w:rPr>
+        <w:t xml:space="preserve"> usor de utilizat. Accept</w:t>
+      </w:r>
+      <w:r>
+        <w:rPr>
+          <w:rFonts w:ascii="Garamond" w:hAnsi="Garamond" w:cs="Arial"/>
+          <w:sz w:val="36"/>
+          <w:szCs w:val="36"/>
+        </w:rPr>
+        <w:t>a</w:t>
+      </w:r>
+      <w:r>
+        <w:rPr>
+          <w:rFonts w:ascii="Garamond" w:hAnsi="Garamond" w:cs="Arial"/>
+          <w:sz w:val="36"/>
+          <w:szCs w:val="36"/>
+        </w:rPr>
+        <w:t>nd mai multi clienti, fiecare client isi poate personaliza experienta, alegand din lista de jucatori online, avand in acelasi timp access si la un istoric al activitatii</w:t>
+      </w:r>
+      <w:r>
+        <w:rPr>
+          <w:rFonts w:ascii="Garamond" w:hAnsi="Garamond" w:cs="Arial"/>
+          <w:sz w:val="36"/>
+          <w:szCs w:val="36"/>
+        </w:rPr>
+        <w:t xml:space="preserve">. </w:t>
       </w:r>
     </w:p>
     <w:p>
@@ -561,7 +625,27 @@
           <w:sz w:val="36"/>
           <w:szCs w:val="36"/>
         </w:rPr>
-        <w:t>intefata grafica</w:t>
+        <w:t>inte</w:t>
+      </w:r>
+      <w:r>
+        <w:rPr>
+          <w:rFonts w:ascii="Garamond" w:hAnsi="Garamond" w:cs="Arial"/>
+          <w:b/>
+          <w:bCs/>
+          <w:sz w:val="36"/>
+          <w:szCs w:val="36"/>
+        </w:rPr>
+        <w:t>r</w:t>
+      </w:r>
+      <w:r>
+        <w:rPr>
+          <w:rFonts w:ascii="Garamond" w:hAnsi="Garamond" w:cs="Arial"/>
+          <w:b/>
+          <w:bCs/>
+          <w:sz w:val="36"/>
+          <w:szCs w:val="36"/>
+        </w:rPr>
+        <w:t>fata grafica</w:t>
       </w:r>
       <w:r>
         <w:rPr>
@@ -587,6 +671,7 @@
           <w:sz w:val="36"/>
           <w:szCs w:val="36"/>
         </w:rPr>
+        <w:lastRenderedPageBreak/>
         <w:t>O functionalitate pe care o mai are server-ul este ca, la inchidere isi va salva in mod automat datele in cadrul unei baze de date, de exemplu pentru utilizatori</w:t>
       </w:r>
       <w:r>
@@ -629,7 +714,6 @@
           <w:sz w:val="36"/>
           <w:szCs w:val="36"/>
         </w:rPr>
-        <w:lastRenderedPageBreak/>
         <w:t xml:space="preserve">Va exista si o componenta de </w:t>
       </w:r>
       <w:r>
@@ -868,6 +952,7 @@
           <w:sz w:val="36"/>
           <w:szCs w:val="36"/>
         </w:rPr>
+        <w:lastRenderedPageBreak/>
         <w:t>Userii sunt initial off-line. Pentru a beneficia de serviciile sistemului,un user trebuie sa devina online, realizand autentificarea la server.</w:t>
       </w:r>
     </w:p>
@@ -916,7 +1001,6 @@
           <w:sz w:val="36"/>
           <w:szCs w:val="36"/>
         </w:rPr>
-        <w:lastRenderedPageBreak/>
         <w:t>Un user poate crea o legatura cu un alt user prin intermediul username-ului.</w:t>
       </w:r>
     </w:p>
@@ -1736,7 +1820,7 @@
     <w:lsdException w:name="Table Web 2" w:semiHidden="1" w:unhideWhenUsed="1"/>
     <w:lsdException w:name="Table Web 3" w:semiHidden="1" w:unhideWhenUsed="1"/>
     <w:lsdException w:name="Balloon Text" w:semiHidden="1" w:unhideWhenUsed="1"/>
-    <w:lsdException w:name="Table Grid" w:semiHidden="1" w:uiPriority="59" w:unhideWhenUsed="1"/>
+    <w:lsdException w:name="Table Grid" w:uiPriority="59"/>
     <w:lsdException w:name="Table Theme" w:semiHidden="1" w:unhideWhenUsed="1"/>
     <w:lsdException w:name="Placeholder Text" w:semiHidden="1"/>
     <w:lsdException w:name="No Spacing" w:uiPriority="1" w:qFormat="1"/>

</xml_diff>